<commit_message>
Started adding HIstory Object
</commit_message>
<xml_diff>
--- a/Python Project.docx
+++ b/Python Project.docx
@@ -34,8 +34,21 @@
           <w:u w:val="single"/>
           <w:lang w:val="en-US"/>
         </w:rPr>
-        <w:t>: Time Table</w:t>
-      </w:r>
+        <w:t xml:space="preserve">: </w:t>
+      </w:r>
+      <w:proofErr w:type="gramStart"/>
+      <w:r>
+        <w:rPr>
+          <w:b/>
+          <w:bCs/>
+          <w:sz w:val="32"/>
+          <w:szCs w:val="32"/>
+          <w:u w:val="single"/>
+          <w:lang w:val="en-US"/>
+        </w:rPr>
+        <w:t>Time Table</w:t>
+      </w:r>
+      <w:proofErr w:type="gramEnd"/>
     </w:p>
     <w:p>
       <w:pPr>
@@ -412,7 +425,21 @@
         <w:rPr>
           <w:lang w:val="en-US"/>
         </w:rPr>
-        <w:t>ill be the days of the week (Mon, Tue, Wed, Thur and Fri)</w:t>
+        <w:t xml:space="preserve">ill be the days of the week (Mon, Tue, Wed, </w:t>
+      </w:r>
+      <w:proofErr w:type="spellStart"/>
+      <w:r>
+        <w:rPr>
+          <w:lang w:val="en-US"/>
+        </w:rPr>
+        <w:t>Thur</w:t>
+      </w:r>
+      <w:proofErr w:type="spellEnd"/>
+      <w:r>
+        <w:rPr>
+          <w:lang w:val="en-US"/>
+        </w:rPr>
+        <w:t xml:space="preserve"> and Fri)</w:t>
       </w:r>
     </w:p>
     <w:p>
@@ -436,7 +463,13 @@
         <w:rPr>
           <w:lang w:val="en-US"/>
         </w:rPr>
-        <w:t>List of 5 dictionaries</w:t>
+        <w:t xml:space="preserve">List of 5 </w:t>
+      </w:r>
+      <w:r>
+        <w:rPr>
+          <w:lang w:val="en-US"/>
+        </w:rPr>
+        <w:t>dictionaries</w:t>
       </w:r>
       <w:r>
         <w:rPr>
@@ -484,7 +517,13 @@
         <w:rPr>
           <w:lang w:val="en-US"/>
         </w:rPr>
-        <w:t xml:space="preserve">. </w:t>
+        <w:t>.</w:t>
+      </w:r>
+      <w:r>
+        <w:rPr>
+          <w:lang w:val="en-US"/>
+        </w:rPr>
+        <w:t xml:space="preserve"> </w:t>
       </w:r>
       <w:r>
         <w:rPr>
@@ -555,63 +594,139 @@
           <w:lang w:val="en-US"/>
         </w:rPr>
       </w:pPr>
-      <w:r>
-        <w:rPr>
-          <w:lang w:val="en-US"/>
-        </w:rPr>
-        <w:t xml:space="preserve">MON : [[A1, A2, A3, A4], [B1,B2,B3.B4], [C1,C2,C3,C4], [D1,D2,D3,D4,D5], [E1,E2,E3,E4,E5]], </w:t>
-      </w:r>
-    </w:p>
-    <w:p>
-      <w:pPr>
-        <w:rPr>
-          <w:lang w:val="en-US"/>
-        </w:rPr>
-      </w:pPr>
-      <w:r>
-        <w:rPr>
-          <w:lang w:val="en-US"/>
-        </w:rPr>
-        <w:t>TUE    : [[A1, A2, A3, A4], [B1,B2,B3.B4], [C1,C2,C3,C4], [D1,D2,D3,D4,D5], [E1,E2,E3,E4,E5]],</w:t>
-      </w:r>
-    </w:p>
-    <w:p>
-      <w:pPr>
-        <w:rPr>
-          <w:lang w:val="en-US"/>
-        </w:rPr>
-      </w:pPr>
-      <w:r>
-        <w:rPr>
-          <w:lang w:val="en-US"/>
-        </w:rPr>
-        <w:t>WED  : [[A1, A2, A3, A4], [B1,B2,B3.B4], [C1,C2,C3,C4], [D1,D2,D3,D4,D5], [E1,E2,E3,E4,E5]],</w:t>
-      </w:r>
-    </w:p>
-    <w:p>
-      <w:pPr>
-        <w:rPr>
-          <w:lang w:val="en-US"/>
-        </w:rPr>
-      </w:pPr>
-      <w:r>
-        <w:rPr>
-          <w:lang w:val="en-US"/>
-        </w:rPr>
-        <w:t>THUR : [[A1, A2, A3, A4], [B1,B2,B3.B4], [C1,C2,C3,C4], [D1,D2,D3,D4,D5], [E1,E2,E3,E4,E5]],</w:t>
-      </w:r>
-    </w:p>
-    <w:p>
-      <w:pPr>
-        <w:rPr>
-          <w:lang w:val="en-US"/>
-        </w:rPr>
-      </w:pPr>
-      <w:r>
-        <w:rPr>
-          <w:lang w:val="en-US"/>
-        </w:rPr>
-        <w:t>FRI     : [[A1, A2, A3, A4], [B1,B2,B3.B4], [C1,C2,C3,C4], [D1,D2,D3,D4,D5], [E1,E2,E3,E4,E5]] }</w:t>
+      <w:proofErr w:type="gramStart"/>
+      <w:r>
+        <w:rPr>
+          <w:lang w:val="en-US"/>
+        </w:rPr>
+        <w:t>MON :</w:t>
+      </w:r>
+      <w:proofErr w:type="gramEnd"/>
+      <w:r>
+        <w:rPr>
+          <w:lang w:val="en-US"/>
+        </w:rPr>
+        <w:t xml:space="preserve"> [</w:t>
+      </w:r>
+      <w:r>
+        <w:rPr>
+          <w:lang w:val="en-US"/>
+        </w:rPr>
+        <w:t>{T1:S1</w:t>
+      </w:r>
+      <w:r>
+        <w:rPr>
+          <w:lang w:val="en-US"/>
+        </w:rPr>
+        <w:t>, A2, A3, A4</w:t>
+      </w:r>
+      <w:r>
+        <w:rPr>
+          <w:lang w:val="en-US"/>
+        </w:rPr>
+        <w:t>}</w:t>
+      </w:r>
+      <w:r>
+        <w:rPr>
+          <w:lang w:val="en-US"/>
+        </w:rPr>
+        <w:t xml:space="preserve">, [B1,B2,B3.B4], [C1,C2,C3,C4], [D1,D2,D3,D4,D5], [E1,E2,E3,E4,E5]], </w:t>
+      </w:r>
+    </w:p>
+    <w:p>
+      <w:pPr>
+        <w:rPr>
+          <w:lang w:val="en-US"/>
+        </w:rPr>
+      </w:pPr>
+      <w:r>
+        <w:rPr>
+          <w:lang w:val="en-US"/>
+        </w:rPr>
+        <w:t xml:space="preserve">TUE  </w:t>
+      </w:r>
+      <w:proofErr w:type="gramStart"/>
+      <w:r>
+        <w:rPr>
+          <w:lang w:val="en-US"/>
+        </w:rPr>
+        <w:t xml:space="preserve">  :</w:t>
+      </w:r>
+      <w:proofErr w:type="gramEnd"/>
+      <w:r>
+        <w:rPr>
+          <w:lang w:val="en-US"/>
+        </w:rPr>
+        <w:t xml:space="preserve"> [[A1, A2, A3, A4], [B1,B2,B3.B4], [C1,C2,C3,C4], [D1,D2,D3,D4,D5], [E1,E2,E3,E4,E5]],</w:t>
+      </w:r>
+    </w:p>
+    <w:p>
+      <w:pPr>
+        <w:rPr>
+          <w:lang w:val="en-US"/>
+        </w:rPr>
+      </w:pPr>
+      <w:proofErr w:type="gramStart"/>
+      <w:r>
+        <w:rPr>
+          <w:lang w:val="en-US"/>
+        </w:rPr>
+        <w:t>WED  :</w:t>
+      </w:r>
+      <w:proofErr w:type="gramEnd"/>
+      <w:r>
+        <w:rPr>
+          <w:lang w:val="en-US"/>
+        </w:rPr>
+        <w:t xml:space="preserve"> [[A1, A2, A3, A4], [B1,B2,B3.B4], [C1,C2,C3,C4], [D1,D2,D3,D4,D5], [E1,E2,E3,E4,E5]],</w:t>
+      </w:r>
+    </w:p>
+    <w:p>
+      <w:pPr>
+        <w:rPr>
+          <w:lang w:val="en-US"/>
+        </w:rPr>
+      </w:pPr>
+      <w:proofErr w:type="gramStart"/>
+      <w:r>
+        <w:rPr>
+          <w:lang w:val="en-US"/>
+        </w:rPr>
+        <w:t>THUR :</w:t>
+      </w:r>
+      <w:proofErr w:type="gramEnd"/>
+      <w:r>
+        <w:rPr>
+          <w:lang w:val="en-US"/>
+        </w:rPr>
+        <w:t xml:space="preserve"> [[A1, A2, A3, A4], [B1,B2,B3.B4], [C1,C2,C3,C4], [D1,D2,D3,D4,D5], [E1,E2,E3,E4,E5]],</w:t>
+      </w:r>
+    </w:p>
+    <w:p>
+      <w:pPr>
+        <w:rPr>
+          <w:lang w:val="en-US"/>
+        </w:rPr>
+      </w:pPr>
+      <w:r>
+        <w:rPr>
+          <w:lang w:val="en-US"/>
+        </w:rPr>
+        <w:t xml:space="preserve">FRI   </w:t>
+      </w:r>
+      <w:proofErr w:type="gramStart"/>
+      <w:r>
+        <w:rPr>
+          <w:lang w:val="en-US"/>
+        </w:rPr>
+        <w:t xml:space="preserve">  :</w:t>
+      </w:r>
+      <w:proofErr w:type="gramEnd"/>
+      <w:r>
+        <w:rPr>
+          <w:lang w:val="en-US"/>
+        </w:rPr>
+        <w:t xml:space="preserve"> [[A1, A2, A3, A4], [B1,B2,B3.B4], [C1,C2,C3,C4], [D1,D2,D3,D4,D5], [E1,E2,E3,E4,E5]] }</w:t>
       </w:r>
     </w:p>
     <w:p>
@@ -801,6 +916,53 @@
           <w:lang w:val="en-US"/>
         </w:rPr>
         <w:tab/>
+      </w:r>
+      <w:proofErr w:type="spellStart"/>
+      <w:r>
+        <w:rPr>
+          <w:lang w:val="en-US"/>
+        </w:rPr>
+        <w:t>Initiate_timetable</w:t>
+      </w:r>
+      <w:proofErr w:type="spellEnd"/>
+      <w:r>
+        <w:rPr>
+          <w:lang w:val="en-US"/>
+        </w:rPr>
+        <w:t>(time):</w:t>
+      </w:r>
+    </w:p>
+    <w:p>
+      <w:pPr>
+        <w:rPr>
+          <w:lang w:val="en-US"/>
+        </w:rPr>
+      </w:pPr>
+      <w:r>
+        <w:rPr>
+          <w:lang w:val="en-US"/>
+        </w:rPr>
+        <w:tab/>
+      </w:r>
+      <w:r>
+        <w:rPr>
+          <w:lang w:val="en-US"/>
+        </w:rPr>
+        <w:tab/>
+        <w:t>pass</w:t>
+      </w:r>
+    </w:p>
+    <w:p>
+      <w:pPr>
+        <w:rPr>
+          <w:lang w:val="en-US"/>
+        </w:rPr>
+      </w:pPr>
+      <w:r>
+        <w:rPr>
+          <w:lang w:val="en-US"/>
+        </w:rPr>
+        <w:tab/>
         <w:t>Fill in the data structure</w:t>
       </w:r>
     </w:p>
@@ -891,13 +1053,26 @@
           <w:lang w:val="en-US"/>
         </w:rPr>
         <w:tab/>
-        <w:t>Number of Sections</w:t>
-      </w:r>
-      <w:r>
-        <w:rPr>
-          <w:lang w:val="en-US"/>
-        </w:rPr>
-        <w:t xml:space="preserve"> = len(Sections)</w:t>
+      </w:r>
+      <w:r>
+        <w:rPr>
+          <w:lang w:val="en-US"/>
+        </w:rPr>
+        <w:t xml:space="preserve">Number of </w:t>
+      </w:r>
+      <w:proofErr w:type="gramStart"/>
+      <w:r>
+        <w:rPr>
+          <w:lang w:val="en-US"/>
+        </w:rPr>
+        <w:t>hours/day</w:t>
+      </w:r>
+      <w:proofErr w:type="gramEnd"/>
+      <w:r>
+        <w:rPr>
+          <w:lang w:val="en-US"/>
+        </w:rPr>
+        <w:t xml:space="preserve"> </w:t>
       </w:r>
     </w:p>
     <w:p>
@@ -912,23 +1087,18 @@
         </w:rPr>
         <w:tab/>
       </w:r>
-      <w:r>
-        <w:rPr>
-          <w:lang w:val="en-US"/>
-        </w:rPr>
-        <w:t>Number of hours/day</w:t>
-      </w:r>
-      <w:r>
-        <w:rPr>
-          <w:lang w:val="en-US"/>
-        </w:rPr>
-        <w:t xml:space="preserve"> = </w:t>
-      </w:r>
-      <w:r>
-        <w:rPr>
-          <w:lang w:val="en-US"/>
-        </w:rPr>
-        <w:t>4</w:t>
+    </w:p>
+    <w:p>
+      <w:pPr>
+        <w:rPr>
+          <w:lang w:val="en-US"/>
+        </w:rPr>
+      </w:pPr>
+      <w:r>
+        <w:rPr>
+          <w:lang w:val="en-US"/>
+        </w:rPr>
+        <w:t>Test case examples:</w:t>
       </w:r>
     </w:p>
     <w:p>
@@ -942,13 +1112,61 @@
           <w:lang w:val="en-US"/>
         </w:rPr>
         <w:tab/>
-        <w:t>Number of days</w:t>
-      </w:r>
-      <w:r>
-        <w:rPr>
-          <w:lang w:val="en-US"/>
-        </w:rPr>
-        <w:t xml:space="preserve"> = len(Days)</w:t>
+        <w:t>Check if there is a clash</w:t>
+      </w:r>
+    </w:p>
+    <w:p>
+      <w:pPr>
+        <w:rPr>
+          <w:b/>
+          <w:bCs/>
+          <w:lang w:val="en-US"/>
+        </w:rPr>
+      </w:pPr>
+      <w:r>
+        <w:rPr>
+          <w:b/>
+          <w:bCs/>
+          <w:lang w:val="en-US"/>
+        </w:rPr>
+        <w:t xml:space="preserve">Idea of the testing team: break the design of the previous </w:t>
+      </w:r>
+      <w:proofErr w:type="gramStart"/>
+      <w:r>
+        <w:rPr>
+          <w:b/>
+          <w:bCs/>
+          <w:lang w:val="en-US"/>
+        </w:rPr>
+        <w:t>teams</w:t>
+      </w:r>
+      <w:proofErr w:type="gramEnd"/>
+      <w:r>
+        <w:rPr>
+          <w:b/>
+          <w:bCs/>
+          <w:lang w:val="en-US"/>
+        </w:rPr>
+        <w:t xml:space="preserve"> code</w:t>
+      </w:r>
+    </w:p>
+    <w:p>
+      <w:pPr>
+        <w:rPr>
+          <w:lang w:val="en-US"/>
+        </w:rPr>
+      </w:pPr>
+      <w:r>
+        <w:rPr>
+          <w:lang w:val="en-US"/>
+        </w:rPr>
+        <w:t>Derived</w:t>
+      </w:r>
+      <w:r>
+        <w:rPr>
+          <w:lang w:val="en-US"/>
+        </w:rPr>
+        <w:t xml:space="preserve"> Data:</w:t>
       </w:r>
     </w:p>
     <w:p>
@@ -962,40 +1180,119 @@
           <w:lang w:val="en-US"/>
         </w:rPr>
         <w:tab/>
-        <w:t>Number of subject</w:t>
-      </w:r>
-      <w:r>
-        <w:rPr>
-          <w:lang w:val="en-US"/>
-        </w:rPr>
-        <w:t xml:space="preserve"> len(Subjects)</w:t>
-      </w:r>
-    </w:p>
-    <w:p>
-      <w:pPr>
-        <w:rPr>
-          <w:lang w:val="en-US"/>
-        </w:rPr>
-      </w:pPr>
-    </w:p>
-    <w:p>
-      <w:pPr>
-        <w:rPr>
-          <w:lang w:val="en-US"/>
-        </w:rPr>
-      </w:pPr>
-      <w:r>
-        <w:rPr>
-          <w:lang w:val="en-US"/>
-        </w:rPr>
-        <w:t>Derived</w:t>
-      </w:r>
-      <w:r>
-        <w:rPr>
-          <w:lang w:val="en-US"/>
-        </w:rPr>
-        <w:t xml:space="preserve"> Data:</w:t>
-      </w:r>
+      </w:r>
+      <w:r>
+        <w:rPr>
+          <w:lang w:val="en-US"/>
+        </w:rPr>
+        <w:t xml:space="preserve">Number of Sections = </w:t>
+      </w:r>
+      <w:proofErr w:type="spellStart"/>
+      <w:proofErr w:type="gramStart"/>
+      <w:r>
+        <w:rPr>
+          <w:lang w:val="en-US"/>
+        </w:rPr>
+        <w:t>len</w:t>
+      </w:r>
+      <w:proofErr w:type="spellEnd"/>
+      <w:r>
+        <w:rPr>
+          <w:lang w:val="en-US"/>
+        </w:rPr>
+        <w:t>(</w:t>
+      </w:r>
+      <w:proofErr w:type="gramEnd"/>
+      <w:r>
+        <w:rPr>
+          <w:lang w:val="en-US"/>
+        </w:rPr>
+        <w:t>Sections)</w:t>
+      </w:r>
+    </w:p>
+    <w:p>
+      <w:pPr>
+        <w:rPr>
+          <w:lang w:val="en-US"/>
+        </w:rPr>
+      </w:pPr>
+      <w:r>
+        <w:rPr>
+          <w:lang w:val="en-US"/>
+        </w:rPr>
+        <w:tab/>
+      </w:r>
+      <w:r>
+        <w:rPr>
+          <w:lang w:val="en-US"/>
+        </w:rPr>
+        <w:t xml:space="preserve">Number of days = </w:t>
+      </w:r>
+      <w:proofErr w:type="spellStart"/>
+      <w:proofErr w:type="gramStart"/>
+      <w:r>
+        <w:rPr>
+          <w:lang w:val="en-US"/>
+        </w:rPr>
+        <w:t>len</w:t>
+      </w:r>
+      <w:proofErr w:type="spellEnd"/>
+      <w:r>
+        <w:rPr>
+          <w:lang w:val="en-US"/>
+        </w:rPr>
+        <w:t>(</w:t>
+      </w:r>
+      <w:proofErr w:type="gramEnd"/>
+      <w:r>
+        <w:rPr>
+          <w:lang w:val="en-US"/>
+        </w:rPr>
+        <w:t>Days)</w:t>
+      </w:r>
+    </w:p>
+    <w:p>
+      <w:pPr>
+        <w:rPr>
+          <w:lang w:val="en-US"/>
+        </w:rPr>
+      </w:pPr>
+      <w:r>
+        <w:rPr>
+          <w:lang w:val="en-US"/>
+        </w:rPr>
+        <w:tab/>
+        <w:t xml:space="preserve">Number of subject </w:t>
+      </w:r>
+      <w:proofErr w:type="spellStart"/>
+      <w:proofErr w:type="gramStart"/>
+      <w:r>
+        <w:rPr>
+          <w:lang w:val="en-US"/>
+        </w:rPr>
+        <w:t>len</w:t>
+      </w:r>
+      <w:proofErr w:type="spellEnd"/>
+      <w:r>
+        <w:rPr>
+          <w:lang w:val="en-US"/>
+        </w:rPr>
+        <w:t>(</w:t>
+      </w:r>
+      <w:proofErr w:type="gramEnd"/>
+      <w:r>
+        <w:rPr>
+          <w:lang w:val="en-US"/>
+        </w:rPr>
+        <w:t>Subjects)</w:t>
+      </w:r>
+    </w:p>
+    <w:p>
+      <w:pPr>
+        <w:rPr>
+          <w:lang w:val="en-US"/>
+        </w:rPr>
+      </w:pPr>
     </w:p>
     <w:p>
       <w:pPr>
@@ -1022,7 +1319,21 @@
         <w:rPr>
           <w:lang w:val="en-US"/>
         </w:rPr>
-        <w:t>For I in range(Number of teachers):</w:t>
+        <w:t xml:space="preserve">For I in </w:t>
+      </w:r>
+      <w:proofErr w:type="gramStart"/>
+      <w:r>
+        <w:rPr>
+          <w:lang w:val="en-US"/>
+        </w:rPr>
+        <w:t>range(</w:t>
+      </w:r>
+      <w:proofErr w:type="gramEnd"/>
+      <w:r>
+        <w:rPr>
+          <w:lang w:val="en-US"/>
+        </w:rPr>
+        <w:t>Number of teachers):</w:t>
       </w:r>
     </w:p>
     <w:p>
@@ -1032,17 +1343,41 @@
           <w:lang w:val="en-US"/>
         </w:rPr>
       </w:pPr>
-      <w:r>
-        <w:rPr>
-          <w:lang w:val="en-US"/>
-        </w:rPr>
-        <w:t>Teachers_Subjects</w:t>
-      </w:r>
-      <w:r>
-        <w:rPr>
-          <w:lang w:val="en-US"/>
-        </w:rPr>
-        <w:t>[Ti] = [None, None, None]</w:t>
+      <w:proofErr w:type="spellStart"/>
+      <w:r>
+        <w:rPr>
+          <w:lang w:val="en-US"/>
+        </w:rPr>
+        <w:t>Teachers_</w:t>
+      </w:r>
+      <w:proofErr w:type="gramStart"/>
+      <w:r>
+        <w:rPr>
+          <w:lang w:val="en-US"/>
+        </w:rPr>
+        <w:t>Subjects</w:t>
+      </w:r>
+      <w:proofErr w:type="spellEnd"/>
+      <w:r>
+        <w:rPr>
+          <w:lang w:val="en-US"/>
+        </w:rPr>
+        <w:t>[</w:t>
+      </w:r>
+      <w:proofErr w:type="spellStart"/>
+      <w:proofErr w:type="gramEnd"/>
+      <w:r>
+        <w:rPr>
+          <w:lang w:val="en-US"/>
+        </w:rPr>
+        <w:t>Ti</w:t>
+      </w:r>
+      <w:proofErr w:type="spellEnd"/>
+      <w:r>
+        <w:rPr>
+          <w:lang w:val="en-US"/>
+        </w:rPr>
+        <w:t>] = [None, None, None]</w:t>
       </w:r>
     </w:p>
     <w:p>
@@ -1057,13 +1392,6 @@
         </w:rPr>
         <w:tab/>
       </w:r>
-    </w:p>
-    <w:p>
-      <w:pPr>
-        <w:rPr>
-          <w:lang w:val="en-US"/>
-        </w:rPr>
-      </w:pPr>
     </w:p>
     <w:p>
       <w:pPr>
@@ -1091,6 +1419,201 @@
           <w:lang w:val="en-US"/>
         </w:rPr>
         <w:t>Goal:</w:t>
+      </w:r>
+    </w:p>
+    <w:p>
+      <w:pPr>
+        <w:rPr>
+          <w:sz w:val="24"/>
+          <w:szCs w:val="24"/>
+          <w:lang w:val="en-US"/>
+        </w:rPr>
+      </w:pPr>
+      <w:r>
+        <w:rPr>
+          <w:sz w:val="24"/>
+          <w:szCs w:val="24"/>
+          <w:lang w:val="en-US"/>
+        </w:rPr>
+        <w:t>Fixed Data is a .txt file which consists of the following data:</w:t>
+      </w:r>
+    </w:p>
+    <w:p>
+      <w:pPr>
+        <w:rPr>
+          <w:sz w:val="24"/>
+          <w:szCs w:val="24"/>
+          <w:lang w:val="en-US"/>
+        </w:rPr>
+      </w:pPr>
+      <w:r>
+        <w:rPr>
+          <w:sz w:val="24"/>
+          <w:szCs w:val="24"/>
+          <w:lang w:val="en-US"/>
+        </w:rPr>
+        <w:tab/>
+        <w:t>Sections</w:t>
+      </w:r>
+    </w:p>
+    <w:p>
+      <w:pPr>
+        <w:rPr>
+          <w:sz w:val="24"/>
+          <w:szCs w:val="24"/>
+          <w:lang w:val="en-US"/>
+        </w:rPr>
+      </w:pPr>
+      <w:r>
+        <w:rPr>
+          <w:sz w:val="24"/>
+          <w:szCs w:val="24"/>
+          <w:lang w:val="en-US"/>
+        </w:rPr>
+        <w:tab/>
+        <w:t>Days</w:t>
+      </w:r>
+    </w:p>
+    <w:p>
+      <w:pPr>
+        <w:rPr>
+          <w:sz w:val="24"/>
+          <w:szCs w:val="24"/>
+          <w:lang w:val="en-US"/>
+        </w:rPr>
+      </w:pPr>
+      <w:r>
+        <w:rPr>
+          <w:sz w:val="24"/>
+          <w:szCs w:val="24"/>
+          <w:lang w:val="en-US"/>
+        </w:rPr>
+        <w:tab/>
+        <w:t>Number of Hours per Day</w:t>
+      </w:r>
+    </w:p>
+    <w:p>
+      <w:pPr>
+        <w:rPr>
+          <w:sz w:val="24"/>
+          <w:szCs w:val="24"/>
+          <w:lang w:val="en-US"/>
+        </w:rPr>
+      </w:pPr>
+      <w:r>
+        <w:rPr>
+          <w:sz w:val="24"/>
+          <w:szCs w:val="24"/>
+          <w:lang w:val="en-US"/>
+        </w:rPr>
+        <w:tab/>
+        <w:t>Subjects</w:t>
+      </w:r>
+    </w:p>
+    <w:p>
+      <w:pPr>
+        <w:rPr>
+          <w:sz w:val="24"/>
+          <w:szCs w:val="24"/>
+          <w:lang w:val="en-US"/>
+        </w:rPr>
+      </w:pPr>
+      <w:r>
+        <w:rPr>
+          <w:sz w:val="24"/>
+          <w:szCs w:val="24"/>
+          <w:lang w:val="en-US"/>
+        </w:rPr>
+        <w:tab/>
+        <w:t>Number of Subjects per Teacher</w:t>
+      </w:r>
+    </w:p>
+    <w:p>
+      <w:pPr>
+        <w:rPr>
+          <w:sz w:val="24"/>
+          <w:szCs w:val="24"/>
+          <w:lang w:val="en-US"/>
+        </w:rPr>
+      </w:pPr>
+      <w:r>
+        <w:rPr>
+          <w:sz w:val="24"/>
+          <w:szCs w:val="24"/>
+          <w:lang w:val="en-US"/>
+        </w:rPr>
+        <w:tab/>
+        <w:t>Teacher Names</w:t>
+      </w:r>
+    </w:p>
+    <w:p>
+      <w:pPr>
+        <w:rPr>
+          <w:sz w:val="24"/>
+          <w:szCs w:val="24"/>
+          <w:lang w:val="en-US"/>
+        </w:rPr>
+      </w:pPr>
+      <w:r>
+        <w:rPr>
+          <w:sz w:val="24"/>
+          <w:szCs w:val="24"/>
+          <w:lang w:val="en-US"/>
+        </w:rPr>
+        <w:tab/>
+        <w:t>Daily Hours Limit per Teacher</w:t>
+      </w:r>
+    </w:p>
+    <w:p>
+      <w:pPr>
+        <w:rPr>
+          <w:sz w:val="24"/>
+          <w:szCs w:val="24"/>
+          <w:lang w:val="en-US"/>
+        </w:rPr>
+      </w:pPr>
+    </w:p>
+    <w:p>
+      <w:pPr>
+        <w:rPr>
+          <w:sz w:val="24"/>
+          <w:szCs w:val="24"/>
+          <w:lang w:val="en-US"/>
+        </w:rPr>
+      </w:pPr>
+      <w:r>
+        <w:rPr>
+          <w:sz w:val="24"/>
+          <w:szCs w:val="24"/>
+          <w:lang w:val="en-US"/>
+        </w:rPr>
+        <w:t>Derived data is a python file that reads the fixed data file and stores the important data in variables.</w:t>
+      </w:r>
+    </w:p>
+    <w:p>
+      <w:pPr>
+        <w:rPr>
+          <w:sz w:val="24"/>
+          <w:szCs w:val="24"/>
+          <w:lang w:val="en-US"/>
+        </w:rPr>
+      </w:pPr>
+    </w:p>
+    <w:p>
+      <w:pPr>
+        <w:rPr>
+          <w:sz w:val="24"/>
+          <w:szCs w:val="24"/>
+          <w:lang w:val="en-US"/>
+        </w:rPr>
+      </w:pPr>
+      <w:r>
+        <w:rPr>
+          <w:sz w:val="24"/>
+          <w:szCs w:val="24"/>
+          <w:lang w:val="en-US"/>
+        </w:rPr>
+        <w:t xml:space="preserve">Main2.py file </w:t>
       </w:r>
     </w:p>
     <w:p>

</xml_diff>